<commit_message>
Fixed report for lab 5
</commit_message>
<xml_diff>
--- a/Lab5/Lab5.docx
+++ b/Lab5/Lab5.docx
@@ -220,6 +220,7 @@
         <w:rPr>
           <w:sz w:val="18"/>
           <w:szCs w:val="18"/>
+          <w:lang w:val="ru-RU"/>
         </w:rPr>
       </w:pPr>
       <w:r>
@@ -246,6 +247,7 @@
           <w:rStyle w:val="normaltextrun"/>
           <w:sz w:val="28"/>
           <w:szCs w:val="28"/>
+          <w:lang w:val="ru-RU"/>
         </w:rPr>
         <w:t>5</w:t>
       </w:r>
@@ -356,6 +358,30 @@
         </w:rPr>
         <w:t>ВСПОМОГАТЕЛЬНЫЕ СРЕДСТВА УПРАВЛЕНИЯ.</w:t>
       </w:r>
+    </w:p>
+    <w:p>
+      <w:pPr>
+        <w:pStyle w:val="paragraph"/>
+        <w:spacing w:before="0" w:beforeAutospacing="0" w:after="0" w:afterAutospacing="0" w:line="276" w:lineRule="auto"/>
+        <w:contextualSpacing/>
+        <w:textAlignment w:val="baseline"/>
+        <w:rPr>
+          <w:rStyle w:val="eop"/>
+          <w:lang w:val="ru-RU"/>
+        </w:rPr>
+      </w:pPr>
+    </w:p>
+    <w:p>
+      <w:pPr>
+        <w:pStyle w:val="paragraph"/>
+        <w:spacing w:before="0" w:beforeAutospacing="0" w:after="0" w:afterAutospacing="0" w:line="276" w:lineRule="auto"/>
+        <w:contextualSpacing/>
+        <w:textAlignment w:val="baseline"/>
+        <w:rPr>
+          <w:rStyle w:val="eop"/>
+          <w:lang w:val="ru-RU"/>
+        </w:rPr>
+      </w:pPr>
     </w:p>
     <w:p>
       <w:pPr>
@@ -748,7 +774,7 @@
     </w:p>
     <w:p>
       <w:pPr>
-        <w:pStyle w:val="3"/>
+        <w:pStyle w:val="TOC3"/>
         <w:spacing w:after="0" w:line="276" w:lineRule="auto"/>
         <w:rPr>
           <w:rFonts w:ascii="Times New Roman" w:hAnsi="Times New Roman"/>
@@ -762,6 +788,7 @@
           <w:sz w:val="32"/>
           <w:szCs w:val="32"/>
         </w:rPr>
+        <w:lastRenderedPageBreak/>
         <w:t>СОДЕРЖАНИЕ</w:t>
       </w:r>
     </w:p>
@@ -777,7 +804,7 @@
     </w:p>
     <w:p>
       <w:pPr>
-        <w:pStyle w:val="10"/>
+        <w:pStyle w:val="TOC1"/>
         <w:tabs>
           <w:tab w:val="right" w:leader="dot" w:pos="9348"/>
         </w:tabs>
@@ -797,7 +824,6 @@
           <w:sz w:val="28"/>
           <w:szCs w:val="28"/>
         </w:rPr>
-        <w:lastRenderedPageBreak/>
         <w:fldChar w:fldCharType="begin"/>
       </w:r>
       <w:r>
@@ -819,7 +845,7 @@
       <w:hyperlink w:anchor="_Toc146883343" w:history="1">
         <w:r>
           <w:rPr>
-            <w:rStyle w:val="ab"/>
+            <w:rStyle w:val="Hyperlink"/>
             <w:rFonts w:ascii="Times New Roman" w:hAnsi="Times New Roman"/>
             <w:noProof/>
             <w:sz w:val="28"/>
@@ -829,7 +855,7 @@
         </w:r>
         <w:r>
           <w:rPr>
-            <w:rStyle w:val="ab"/>
+            <w:rStyle w:val="Hyperlink"/>
             <w:rFonts w:ascii="Times New Roman" w:hAnsi="Times New Roman"/>
             <w:noProof/>
             <w:sz w:val="28"/>
@@ -840,7 +866,7 @@
         </w:r>
         <w:r>
           <w:rPr>
-            <w:rStyle w:val="ab"/>
+            <w:rStyle w:val="Hyperlink"/>
             <w:rFonts w:ascii="Times New Roman" w:hAnsi="Times New Roman"/>
             <w:noProof/>
             <w:sz w:val="28"/>
@@ -921,7 +947,7 @@
     </w:p>
     <w:p>
       <w:pPr>
-        <w:pStyle w:val="10"/>
+        <w:pStyle w:val="TOC1"/>
         <w:tabs>
           <w:tab w:val="right" w:leader="dot" w:pos="9348"/>
         </w:tabs>
@@ -938,7 +964,7 @@
       <w:hyperlink w:anchor="_Toc146883344" w:history="1">
         <w:r>
           <w:rPr>
-            <w:rStyle w:val="ab"/>
+            <w:rStyle w:val="Hyperlink"/>
             <w:rFonts w:ascii="Times New Roman" w:hAnsi="Times New Roman"/>
             <w:noProof/>
             <w:sz w:val="28"/>
@@ -949,7 +975,7 @@
         </w:r>
         <w:r>
           <w:rPr>
-            <w:rStyle w:val="ab"/>
+            <w:rStyle w:val="Hyperlink"/>
             <w:rFonts w:ascii="Times New Roman" w:hAnsi="Times New Roman"/>
             <w:noProof/>
             <w:sz w:val="28"/>
@@ -960,7 +986,7 @@
         </w:r>
         <w:r>
           <w:rPr>
-            <w:rStyle w:val="ab"/>
+            <w:rStyle w:val="Hyperlink"/>
             <w:rFonts w:ascii="Times New Roman" w:hAnsi="Times New Roman"/>
             <w:noProof/>
             <w:sz w:val="28"/>
@@ -971,7 +997,7 @@
         </w:r>
         <w:r>
           <w:rPr>
-            <w:rStyle w:val="ab"/>
+            <w:rStyle w:val="Hyperlink"/>
             <w:rFonts w:ascii="Times New Roman" w:hAnsi="Times New Roman"/>
             <w:noProof/>
             <w:sz w:val="28"/>
@@ -982,7 +1008,7 @@
         </w:r>
         <w:r>
           <w:rPr>
-            <w:rStyle w:val="ab"/>
+            <w:rStyle w:val="Hyperlink"/>
             <w:rFonts w:ascii="Times New Roman" w:hAnsi="Times New Roman"/>
             <w:noProof/>
             <w:sz w:val="28"/>
@@ -1064,7 +1090,7 @@
     </w:p>
     <w:p>
       <w:pPr>
-        <w:pStyle w:val="10"/>
+        <w:pStyle w:val="TOC1"/>
         <w:tabs>
           <w:tab w:val="right" w:leader="dot" w:pos="9348"/>
         </w:tabs>
@@ -1081,7 +1107,7 @@
       <w:hyperlink w:anchor="_Toc146883345" w:history="1">
         <w:r>
           <w:rPr>
-            <w:rStyle w:val="ab"/>
+            <w:rStyle w:val="Hyperlink"/>
             <w:rFonts w:ascii="Times New Roman" w:hAnsi="Times New Roman"/>
             <w:noProof/>
             <w:sz w:val="28"/>
@@ -1091,7 +1117,7 @@
         </w:r>
         <w:r>
           <w:rPr>
-            <w:rStyle w:val="ab"/>
+            <w:rStyle w:val="Hyperlink"/>
             <w:rFonts w:ascii="Times New Roman" w:hAnsi="Times New Roman"/>
             <w:noProof/>
             <w:sz w:val="28"/>
@@ -1102,7 +1128,7 @@
         </w:r>
         <w:r>
           <w:rPr>
-            <w:rStyle w:val="ab"/>
+            <w:rStyle w:val="Hyperlink"/>
             <w:rFonts w:ascii="Times New Roman" w:hAnsi="Times New Roman"/>
             <w:noProof/>
             <w:sz w:val="28"/>
@@ -1183,7 +1209,7 @@
     </w:p>
     <w:p>
       <w:pPr>
-        <w:pStyle w:val="10"/>
+        <w:pStyle w:val="TOC1"/>
         <w:tabs>
           <w:tab w:val="right" w:leader="dot" w:pos="9348"/>
         </w:tabs>
@@ -1200,7 +1226,7 @@
       <w:hyperlink w:anchor="_Toc146883346" w:history="1">
         <w:r>
           <w:rPr>
-            <w:rStyle w:val="ab"/>
+            <w:rStyle w:val="Hyperlink"/>
             <w:rFonts w:ascii="Times New Roman" w:hAnsi="Times New Roman"/>
             <w:noProof/>
             <w:sz w:val="28"/>
@@ -1281,7 +1307,7 @@
     </w:p>
     <w:p>
       <w:pPr>
-        <w:pStyle w:val="10"/>
+        <w:pStyle w:val="TOC1"/>
         <w:tabs>
           <w:tab w:val="right" w:leader="dot" w:pos="9348"/>
         </w:tabs>
@@ -1298,7 +1324,7 @@
       <w:hyperlink w:anchor="_Toc146883347" w:history="1">
         <w:r>
           <w:rPr>
-            <w:rStyle w:val="ab"/>
+            <w:rStyle w:val="Hyperlink"/>
             <w:rFonts w:ascii="Times New Roman" w:hAnsi="Times New Roman"/>
             <w:noProof/>
             <w:sz w:val="28"/>
@@ -1308,7 +1334,7 @@
         </w:r>
         <w:r>
           <w:rPr>
-            <w:rStyle w:val="ab"/>
+            <w:rStyle w:val="Hyperlink"/>
             <w:rFonts w:ascii="Times New Roman" w:hAnsi="Times New Roman"/>
             <w:noProof/>
             <w:sz w:val="28"/>
@@ -1319,7 +1345,7 @@
         </w:r>
         <w:r>
           <w:rPr>
-            <w:rStyle w:val="ab"/>
+            <w:rStyle w:val="Hyperlink"/>
             <w:rFonts w:ascii="Times New Roman" w:hAnsi="Times New Roman"/>
             <w:noProof/>
             <w:sz w:val="28"/>
@@ -1438,7 +1464,7 @@
     </w:p>
     <w:p>
       <w:pPr>
-        <w:pStyle w:val="1"/>
+        <w:pStyle w:val="Heading1"/>
         <w:spacing w:before="0" w:line="276" w:lineRule="auto"/>
         <w:ind w:left="0" w:right="380" w:firstLine="709"/>
         <w:contextualSpacing/>
@@ -1450,6 +1476,7 @@
       </w:pPr>
       <w:bookmarkStart w:id="0" w:name="_Toc146883343"/>
       <w:r>
+        <w:lastRenderedPageBreak/>
         <w:t>1 ЦЕЛИ РАБОТЫ</w:t>
       </w:r>
       <w:bookmarkEnd w:id="0"/>
@@ -1471,7 +1498,7 @@
     </w:p>
     <w:p>
       <w:pPr>
-        <w:pStyle w:val="a4"/>
+        <w:pStyle w:val="ListParagraph"/>
         <w:widowControl/>
         <w:numPr>
           <w:ilvl w:val="0"/>
@@ -1511,7 +1538,7 @@
     </w:p>
     <w:p>
       <w:pPr>
-        <w:pStyle w:val="a4"/>
+        <w:pStyle w:val="ListParagraph"/>
         <w:widowControl/>
         <w:numPr>
           <w:ilvl w:val="0"/>
@@ -1540,7 +1567,22 @@
           <w:szCs w:val="28"/>
           <w:lang w:val="en-US"/>
         </w:rPr>
-        <w:t>Event Viewer</w:t>
+        <w:t>Event</w:t>
+      </w:r>
+      <w:r>
+        <w:rPr>
+          <w:sz w:val="28"/>
+          <w:szCs w:val="28"/>
+        </w:rPr>
+        <w:t xml:space="preserve"> </w:t>
+      </w:r>
+      <w:r>
+        <w:rPr>
+          <w:sz w:val="28"/>
+          <w:szCs w:val="28"/>
+          <w:lang w:val="en-US"/>
+        </w:rPr>
+        <w:t>Viewer</w:t>
       </w:r>
       <w:r>
         <w:rPr>
@@ -1555,7 +1597,22 @@
           <w:szCs w:val="28"/>
           <w:lang w:val="en-US"/>
         </w:rPr>
-        <w:t>System Log</w:t>
+        <w:t>System</w:t>
+      </w:r>
+      <w:r>
+        <w:rPr>
+          <w:sz w:val="28"/>
+          <w:szCs w:val="28"/>
+        </w:rPr>
+        <w:t xml:space="preserve"> </w:t>
+      </w:r>
+      <w:r>
+        <w:rPr>
+          <w:sz w:val="28"/>
+          <w:szCs w:val="28"/>
+          <w:lang w:val="en-US"/>
+        </w:rPr>
+        <w:t>Log</w:t>
       </w:r>
       <w:r>
         <w:rPr>
@@ -1567,7 +1624,7 @@
     </w:p>
     <w:p>
       <w:pPr>
-        <w:pStyle w:val="a4"/>
+        <w:pStyle w:val="ListParagraph"/>
         <w:widowControl/>
         <w:numPr>
           <w:ilvl w:val="0"/>
@@ -1593,7 +1650,7 @@
     </w:p>
     <w:p>
       <w:pPr>
-        <w:pStyle w:val="a4"/>
+        <w:pStyle w:val="ListParagraph"/>
         <w:widowControl/>
         <w:numPr>
           <w:ilvl w:val="0"/>
@@ -1641,7 +1698,7 @@
     </w:p>
     <w:p>
       <w:pPr>
-        <w:pStyle w:val="a4"/>
+        <w:pStyle w:val="ListParagraph"/>
         <w:widowControl/>
         <w:numPr>
           <w:ilvl w:val="0"/>
@@ -1684,6 +1741,7 @@
           <w:szCs w:val="32"/>
           <w:lang w:val="ru-RU"/>
         </w:rPr>
+        <w:lastRenderedPageBreak/>
         <w:t>2 КРАТКИЕ ТЕОРЕТИЧЕСКИЕ СВЕДЕНИЯ</w:t>
       </w:r>
       <w:bookmarkEnd w:id="1"/>
@@ -1718,23 +1776,28 @@
           <w:sz w:val="28"/>
           <w:szCs w:val="28"/>
         </w:rPr>
-        <w:t xml:space="preserve">Реестр Windows </w:t>
-      </w:r>
-      <w:r>
+        <w:t>Реестр Windows — это иерархическая база данных, содержащая информацию о настройках и конфигурациях системы, приложений и пользователей. Он состоит из нескольких разделов, таких как HKEY_CURRENT_USER (для текущего пользователя), HKEY_LOCAL_MACHINE (для всех пользователей) и HKEY_USERS (для каждого пользователя).</w:t>
+      </w:r>
+    </w:p>
+    <w:p>
+      <w:pPr>
+        <w:spacing w:line="276" w:lineRule="auto"/>
+        <w:ind w:firstLine="709"/>
+        <w:contextualSpacing/>
+        <w:jc w:val="both"/>
         <w:rPr>
           <w:rStyle w:val="normaltextrun"/>
           <w:sz w:val="28"/>
           <w:szCs w:val="28"/>
         </w:rPr>
-        <w:t>— это</w:t>
-      </w:r>
+      </w:pPr>
       <w:r>
         <w:rPr>
           <w:rStyle w:val="normaltextrun"/>
           <w:sz w:val="28"/>
           <w:szCs w:val="28"/>
         </w:rPr>
-        <w:t xml:space="preserve"> иерархическая база данных, содержащая информацию о настройках и конфигурациях системы, приложений и пользователей. Он состоит из нескольких разделов, таких как HKEY_CURRENT_USER (для текущего пользователя), HKEY_LOCAL_MACHINE (для всех пользователей) и HKEY_USERS (для каждого пользователя).</w:t>
+        <w:t>Журналы Windows — это средства сбора и хранения информации о событиях, происходящих в системе. Они включают Event Viewer (для просмотра событий) и System Log (для отслеживания системных событий).</w:t>
       </w:r>
     </w:p>
     <w:p>
@@ -1755,23 +1818,28 @@
           <w:sz w:val="28"/>
           <w:szCs w:val="28"/>
         </w:rPr>
-        <w:t xml:space="preserve">Журналы Windows </w:t>
-      </w:r>
-      <w:r>
+        <w:t>Вспомогательные средства управления Windows — это инструменты, предоставляющие доступ к настройкам и параметрам системы. К ним относятся Панель управления (для управления настройками системы) и Службы (для управления службами операционной системы).</w:t>
+      </w:r>
+    </w:p>
+    <w:p>
+      <w:pPr>
+        <w:spacing w:line="276" w:lineRule="auto"/>
+        <w:ind w:firstLine="709"/>
+        <w:contextualSpacing/>
+        <w:jc w:val="both"/>
         <w:rPr>
           <w:rStyle w:val="normaltextrun"/>
           <w:sz w:val="28"/>
           <w:szCs w:val="28"/>
         </w:rPr>
-        <w:t>— это</w:t>
-      </w:r>
+      </w:pPr>
       <w:r>
         <w:rPr>
           <w:rStyle w:val="normaltextrun"/>
           <w:sz w:val="28"/>
           <w:szCs w:val="28"/>
         </w:rPr>
-        <w:t xml:space="preserve"> средства сбора и хранения информации о событиях, происходящих в системе. Они включают Event Viewer (для просмотра событий) и System Log (для отслеживания системных событий).</w:t>
+        <w:t>Для работы с реестром Windows можно использовать стандартные инструменты, такие как Regedit.exe или сторонние программы, например, Registry Editor от Microsoft. Для работы с журналами Windows доступны такие инструменты, как Event Viewer, System Log и другие.</w:t>
       </w:r>
     </w:p>
     <w:p>
@@ -1792,7 +1860,7 @@
           <w:sz w:val="28"/>
           <w:szCs w:val="28"/>
         </w:rPr>
-        <w:t xml:space="preserve">Вспомогательные средства управления Windows </w:t>
+        <w:t>Для доступа к реестру Windows можно использовать API, такие как RegOpenKeyEx, RegQueryValueEx, RegSetValueEx, и другие функции</w:t>
       </w:r>
       <w:r>
         <w:rPr>
@@ -1800,7 +1868,7 @@
           <w:sz w:val="28"/>
           <w:szCs w:val="28"/>
         </w:rPr>
-        <w:t>— это</w:t>
+        <w:t xml:space="preserve"> </w:t>
       </w:r>
       <w:r>
         <w:rPr>
@@ -1808,7 +1876,23 @@
           <w:sz w:val="28"/>
           <w:szCs w:val="28"/>
         </w:rPr>
-        <w:t xml:space="preserve"> инструменты, предоставляющие доступ к настройкам и параметрам системы. К ним относятся Панель управления (для управления настройками системы) и Службы (для управления службами операционной системы).</w:t>
+        <w:t>[1</w:t>
+      </w:r>
+      <w:r>
+        <w:rPr>
+          <w:rStyle w:val="normaltextrun"/>
+          <w:sz w:val="28"/>
+          <w:szCs w:val="28"/>
+        </w:rPr>
+        <w:t>]</w:t>
+      </w:r>
+      <w:r>
+        <w:rPr>
+          <w:rStyle w:val="normaltextrun"/>
+          <w:sz w:val="28"/>
+          <w:szCs w:val="28"/>
+        </w:rPr>
+        <w:t>.</w:t>
       </w:r>
     </w:p>
     <w:p>
@@ -1829,7 +1913,7 @@
           <w:sz w:val="28"/>
           <w:szCs w:val="28"/>
         </w:rPr>
-        <w:t>Для работы с реестром Windows можно использовать стандартные инструменты, такие как Regedit.exe или сторонние программы, например, Registry Editor от Microsoft. Для работы с журналами Windows доступны такие инструменты, как Event Viewer, System Log и другие.</w:t>
+        <w:t>Для доступа к журналам Windows можно использовать API, такие как функции RegisterEventSource, ReportEvent, и другие.</w:t>
       </w:r>
     </w:p>
     <w:p>
@@ -1839,80 +1923,6 @@
         <w:contextualSpacing/>
         <w:jc w:val="both"/>
         <w:rPr>
-          <w:rStyle w:val="normaltextrun"/>
-          <w:sz w:val="28"/>
-          <w:szCs w:val="28"/>
-        </w:rPr>
-      </w:pPr>
-      <w:r>
-        <w:rPr>
-          <w:rStyle w:val="normaltextrun"/>
-          <w:sz w:val="28"/>
-          <w:szCs w:val="28"/>
-        </w:rPr>
-        <w:t>Для доступа к реестру Windows можно использовать API, такие как RegOpenKeyEx, RegQueryValueEx, RegSetValueEx, и другие функции</w:t>
-      </w:r>
-      <w:r>
-        <w:rPr>
-          <w:rStyle w:val="normaltextrun"/>
-          <w:sz w:val="28"/>
-          <w:szCs w:val="28"/>
-        </w:rPr>
-        <w:t xml:space="preserve"> </w:t>
-      </w:r>
-      <w:r>
-        <w:rPr>
-          <w:rStyle w:val="normaltextrun"/>
-          <w:sz w:val="28"/>
-          <w:szCs w:val="28"/>
-        </w:rPr>
-        <w:t>[1</w:t>
-      </w:r>
-      <w:r>
-        <w:rPr>
-          <w:rStyle w:val="normaltextrun"/>
-          <w:sz w:val="28"/>
-          <w:szCs w:val="28"/>
-        </w:rPr>
-        <w:t>]</w:t>
-      </w:r>
-      <w:r>
-        <w:rPr>
-          <w:rStyle w:val="normaltextrun"/>
-          <w:sz w:val="28"/>
-          <w:szCs w:val="28"/>
-        </w:rPr>
-        <w:t>.</w:t>
-      </w:r>
-    </w:p>
-    <w:p>
-      <w:pPr>
-        <w:spacing w:line="276" w:lineRule="auto"/>
-        <w:ind w:firstLine="709"/>
-        <w:contextualSpacing/>
-        <w:jc w:val="both"/>
-        <w:rPr>
-          <w:rStyle w:val="normaltextrun"/>
-          <w:sz w:val="28"/>
-          <w:szCs w:val="28"/>
-        </w:rPr>
-      </w:pPr>
-      <w:r>
-        <w:rPr>
-          <w:rStyle w:val="normaltextrun"/>
-          <w:sz w:val="28"/>
-          <w:szCs w:val="28"/>
-        </w:rPr>
-        <w:t>Для доступа к журналам Windows можно использовать API, такие как функции RegisterEventSource, ReportEvent, и другие.</w:t>
-      </w:r>
-    </w:p>
-    <w:p>
-      <w:pPr>
-        <w:spacing w:line="276" w:lineRule="auto"/>
-        <w:ind w:firstLine="709"/>
-        <w:contextualSpacing/>
-        <w:jc w:val="both"/>
-        <w:rPr>
           <w:rStyle w:val="eop"/>
         </w:rPr>
       </w:pPr>
@@ -1925,7 +1935,7 @@
     </w:p>
     <w:p>
       <w:pPr>
-        <w:pStyle w:val="1"/>
+        <w:pStyle w:val="Heading1"/>
         <w:spacing w:before="0" w:line="276" w:lineRule="auto"/>
         <w:ind w:left="0" w:right="0" w:firstLine="709"/>
         <w:contextualSpacing/>
@@ -1937,6 +1947,7 @@
       </w:pPr>
       <w:bookmarkStart w:id="2" w:name="_Toc146883345"/>
       <w:r>
+        <w:lastRenderedPageBreak/>
         <w:t xml:space="preserve">3 </w:t>
       </w:r>
       <w:r>
@@ -2068,6 +2079,7 @@
       </w:pPr>
       <w:r>
         <w:rPr>
+          <w:noProof/>
           <w:sz w:val="18"/>
           <w:szCs w:val="18"/>
         </w:rPr>
@@ -2589,6 +2601,7 @@
           <w:sz w:val="28"/>
           <w:szCs w:val="28"/>
         </w:rPr>
+        <w:lastRenderedPageBreak/>
         <w:t xml:space="preserve">При успешном </w:t>
       </w:r>
       <w:r>
@@ -2736,28 +2749,7 @@
           <w:sz w:val="28"/>
           <w:szCs w:val="28"/>
         </w:rPr>
-        <w:t>Рисунок 3.</w:t>
-      </w:r>
-      <w:r>
-        <w:rPr>
-          <w:sz w:val="28"/>
-          <w:szCs w:val="28"/>
-        </w:rPr>
-        <w:t>5</w:t>
-      </w:r>
-      <w:r>
-        <w:rPr>
-          <w:sz w:val="28"/>
-          <w:szCs w:val="28"/>
-        </w:rPr>
-        <w:t xml:space="preserve"> – </w:t>
-      </w:r>
-      <w:r>
-        <w:rPr>
-          <w:sz w:val="28"/>
-          <w:szCs w:val="28"/>
-        </w:rPr>
-        <w:t>Программа выполнилась успешно</w:t>
+        <w:t>Рисунок 3.5 – Программа выполнилась успешно</w:t>
       </w:r>
     </w:p>
     <w:p>
@@ -2812,6 +2804,13 @@
         </w:rPr>
         <w:t>, пример событий можно увидеть на рисунке 3.5.</w:t>
       </w:r>
+      <w:r>
+        <w:rPr>
+          <w:sz w:val="28"/>
+          <w:szCs w:val="28"/>
+        </w:rPr>
+        <w:t xml:space="preserve"> Исходный код программы отображен в листинге 1.</w:t>
+      </w:r>
     </w:p>
     <w:p>
       <w:pPr>
@@ -2844,6 +2843,7 @@
       </w:pPr>
       <w:r>
         <w:rPr>
+          <w:noProof/>
           <w:sz w:val="28"/>
           <w:szCs w:val="28"/>
         </w:rPr>
@@ -2932,21 +2932,13 @@
         <w:autoSpaceDE/>
         <w:autoSpaceDN/>
         <w:spacing w:line="276" w:lineRule="auto"/>
-        <w:ind w:firstLine="709"/>
-        <w:contextualSpacing/>
-        <w:textAlignment w:val="baseline"/>
-        <w:rPr>
-          <w:sz w:val="28"/>
-          <w:szCs w:val="28"/>
-        </w:rPr>
-      </w:pPr>
-      <w:r>
-        <w:rPr>
-          <w:sz w:val="28"/>
-          <w:szCs w:val="28"/>
-        </w:rPr>
-        <w:br w:type="page"/>
-      </w:r>
+        <w:contextualSpacing/>
+        <w:textAlignment w:val="baseline"/>
+        <w:rPr>
+          <w:sz w:val="28"/>
+          <w:szCs w:val="28"/>
+        </w:rPr>
+      </w:pPr>
     </w:p>
     <w:p>
       <w:pPr>
@@ -3270,6 +3262,7 @@
           <w:szCs w:val="20"/>
           <w:lang w:val="en-US"/>
         </w:rPr>
+        <w:lastRenderedPageBreak/>
         <w:t xml:space="preserve">    FormatMessage(</w:t>
       </w:r>
     </w:p>
@@ -4565,6 +4558,7 @@
           <w:szCs w:val="20"/>
           <w:lang w:val="en-US"/>
         </w:rPr>
+        <w:lastRenderedPageBreak/>
         <w:t xml:space="preserve">            result_code = RegSetValueEx(hKey, valueName, 0, REG_DWORD, (const BYTE *)&amp;newValue, sizeof(newValue));</w:t>
       </w:r>
     </w:p>
@@ -5196,43 +5190,160 @@
           <w:rFonts w:asciiTheme="minorHAnsi" w:hAnsiTheme="minorHAnsi" w:cstheme="minorHAnsi"/>
           <w:sz w:val="20"/>
           <w:szCs w:val="20"/>
-          <w:lang w:val="en-US"/>
-        </w:rPr>
-      </w:pPr>
-      <w:r>
-        <w:rPr>
-          <w:rFonts w:asciiTheme="minorHAnsi" w:hAnsiTheme="minorHAnsi" w:cstheme="minorHAnsi"/>
-          <w:sz w:val="20"/>
-          <w:szCs w:val="20"/>
-          <w:lang w:val="en-US"/>
-        </w:rPr>
-        <w:t xml:space="preserve">                    MessageBox(hWnd, L"Значение 65 для DefaultTTL уже существует в реестре.", L"Результат проверки реестра", MB_ICONINFORMATION);</w:t>
-      </w:r>
-    </w:p>
-    <w:p>
-      <w:pPr>
-        <w:widowControl/>
-        <w:autoSpaceDE/>
-        <w:autoSpaceDN/>
-        <w:spacing w:line="276" w:lineRule="auto"/>
-        <w:ind w:firstLine="709"/>
-        <w:contextualSpacing/>
-        <w:textAlignment w:val="baseline"/>
-        <w:rPr>
-          <w:rFonts w:asciiTheme="minorHAnsi" w:hAnsiTheme="minorHAnsi" w:cstheme="minorHAnsi"/>
-          <w:sz w:val="20"/>
-          <w:szCs w:val="20"/>
-          <w:lang w:val="en-US"/>
-        </w:rPr>
-      </w:pPr>
-      <w:r>
-        <w:rPr>
-          <w:rFonts w:asciiTheme="minorHAnsi" w:hAnsiTheme="minorHAnsi" w:cstheme="minorHAnsi"/>
-          <w:sz w:val="20"/>
-          <w:szCs w:val="20"/>
-          <w:lang w:val="en-US"/>
-        </w:rPr>
-        <w:t xml:space="preserve">                } else {</w:t>
+        </w:rPr>
+      </w:pPr>
+      <w:r>
+        <w:rPr>
+          <w:rFonts w:asciiTheme="minorHAnsi" w:hAnsiTheme="minorHAnsi" w:cstheme="minorHAnsi"/>
+          <w:sz w:val="20"/>
+          <w:szCs w:val="20"/>
+          <w:lang w:val="en-US"/>
+        </w:rPr>
+        <w:t xml:space="preserve">                    MessageBox</w:t>
+      </w:r>
+      <w:r>
+        <w:rPr>
+          <w:rFonts w:asciiTheme="minorHAnsi" w:hAnsiTheme="minorHAnsi" w:cstheme="minorHAnsi"/>
+          <w:sz w:val="20"/>
+          <w:szCs w:val="20"/>
+        </w:rPr>
+        <w:t>(</w:t>
+      </w:r>
+      <w:r>
+        <w:rPr>
+          <w:rFonts w:asciiTheme="minorHAnsi" w:hAnsiTheme="minorHAnsi" w:cstheme="minorHAnsi"/>
+          <w:sz w:val="20"/>
+          <w:szCs w:val="20"/>
+          <w:lang w:val="en-US"/>
+        </w:rPr>
+        <w:t>hWnd</w:t>
+      </w:r>
+      <w:r>
+        <w:rPr>
+          <w:rFonts w:asciiTheme="minorHAnsi" w:hAnsiTheme="minorHAnsi" w:cstheme="minorHAnsi"/>
+          <w:sz w:val="20"/>
+          <w:szCs w:val="20"/>
+        </w:rPr>
+        <w:t xml:space="preserve">, </w:t>
+      </w:r>
+      <w:r>
+        <w:rPr>
+          <w:rFonts w:asciiTheme="minorHAnsi" w:hAnsiTheme="minorHAnsi" w:cstheme="minorHAnsi"/>
+          <w:sz w:val="20"/>
+          <w:szCs w:val="20"/>
+          <w:lang w:val="en-US"/>
+        </w:rPr>
+        <w:t>L</w:t>
+      </w:r>
+      <w:r>
+        <w:rPr>
+          <w:rFonts w:asciiTheme="minorHAnsi" w:hAnsiTheme="minorHAnsi" w:cstheme="minorHAnsi"/>
+          <w:sz w:val="20"/>
+          <w:szCs w:val="20"/>
+        </w:rPr>
+        <w:t xml:space="preserve">"Значение 65 для </w:t>
+      </w:r>
+      <w:r>
+        <w:rPr>
+          <w:rFonts w:asciiTheme="minorHAnsi" w:hAnsiTheme="minorHAnsi" w:cstheme="minorHAnsi"/>
+          <w:sz w:val="20"/>
+          <w:szCs w:val="20"/>
+          <w:lang w:val="en-US"/>
+        </w:rPr>
+        <w:t>DefaultTTL</w:t>
+      </w:r>
+      <w:r>
+        <w:rPr>
+          <w:rFonts w:asciiTheme="minorHAnsi" w:hAnsiTheme="minorHAnsi" w:cstheme="minorHAnsi"/>
+          <w:sz w:val="20"/>
+          <w:szCs w:val="20"/>
+        </w:rPr>
+        <w:t xml:space="preserve"> уже существует в реестре.", </w:t>
+      </w:r>
+      <w:r>
+        <w:rPr>
+          <w:rFonts w:asciiTheme="minorHAnsi" w:hAnsiTheme="minorHAnsi" w:cstheme="minorHAnsi"/>
+          <w:sz w:val="20"/>
+          <w:szCs w:val="20"/>
+          <w:lang w:val="en-US"/>
+        </w:rPr>
+        <w:t>L</w:t>
+      </w:r>
+      <w:r>
+        <w:rPr>
+          <w:rFonts w:asciiTheme="minorHAnsi" w:hAnsiTheme="minorHAnsi" w:cstheme="minorHAnsi"/>
+          <w:sz w:val="20"/>
+          <w:szCs w:val="20"/>
+        </w:rPr>
+        <w:t xml:space="preserve">"Результат проверки реестра", </w:t>
+      </w:r>
+      <w:r>
+        <w:rPr>
+          <w:rFonts w:asciiTheme="minorHAnsi" w:hAnsiTheme="minorHAnsi" w:cstheme="minorHAnsi"/>
+          <w:sz w:val="20"/>
+          <w:szCs w:val="20"/>
+          <w:lang w:val="en-US"/>
+        </w:rPr>
+        <w:t>MB</w:t>
+      </w:r>
+      <w:r>
+        <w:rPr>
+          <w:rFonts w:asciiTheme="minorHAnsi" w:hAnsiTheme="minorHAnsi" w:cstheme="minorHAnsi"/>
+          <w:sz w:val="20"/>
+          <w:szCs w:val="20"/>
+        </w:rPr>
+        <w:t>_</w:t>
+      </w:r>
+      <w:r>
+        <w:rPr>
+          <w:rFonts w:asciiTheme="minorHAnsi" w:hAnsiTheme="minorHAnsi" w:cstheme="minorHAnsi"/>
+          <w:sz w:val="20"/>
+          <w:szCs w:val="20"/>
+          <w:lang w:val="en-US"/>
+        </w:rPr>
+        <w:t>ICONINFORMATION</w:t>
+      </w:r>
+      <w:r>
+        <w:rPr>
+          <w:rFonts w:asciiTheme="minorHAnsi" w:hAnsiTheme="minorHAnsi" w:cstheme="minorHAnsi"/>
+          <w:sz w:val="20"/>
+          <w:szCs w:val="20"/>
+        </w:rPr>
+        <w:t>);</w:t>
+      </w:r>
+    </w:p>
+    <w:p>
+      <w:pPr>
+        <w:widowControl/>
+        <w:autoSpaceDE/>
+        <w:autoSpaceDN/>
+        <w:spacing w:line="276" w:lineRule="auto"/>
+        <w:ind w:firstLine="709"/>
+        <w:contextualSpacing/>
+        <w:textAlignment w:val="baseline"/>
+        <w:rPr>
+          <w:rFonts w:asciiTheme="minorHAnsi" w:hAnsiTheme="minorHAnsi" w:cstheme="minorHAnsi"/>
+          <w:sz w:val="20"/>
+          <w:szCs w:val="20"/>
+          <w:lang w:val="en-US"/>
+        </w:rPr>
+      </w:pPr>
+      <w:r>
+        <w:rPr>
+          <w:rFonts w:asciiTheme="minorHAnsi" w:hAnsiTheme="minorHAnsi" w:cstheme="minorHAnsi"/>
+          <w:sz w:val="20"/>
+          <w:szCs w:val="20"/>
+        </w:rPr>
+        <w:t xml:space="preserve">                </w:t>
+      </w:r>
+      <w:r>
+        <w:rPr>
+          <w:rFonts w:asciiTheme="minorHAnsi" w:hAnsiTheme="minorHAnsi" w:cstheme="minorHAnsi"/>
+          <w:sz w:val="20"/>
+          <w:szCs w:val="20"/>
+          <w:lang w:val="en-US"/>
+        </w:rPr>
+        <w:t>} else {</w:t>
       </w:r>
     </w:p>
     <w:p>
@@ -6077,7 +6188,6 @@
           <w:rFonts w:asciiTheme="minorHAnsi" w:hAnsiTheme="minorHAnsi" w:cstheme="minorHAnsi"/>
           <w:sz w:val="20"/>
           <w:szCs w:val="20"/>
-          <w:lang w:val="en-US"/>
         </w:rPr>
         <w:t>}</w:t>
       </w:r>
@@ -6091,7 +6201,7 @@
     </w:p>
     <w:p>
       <w:pPr>
-        <w:pStyle w:val="1"/>
+        <w:pStyle w:val="Heading1"/>
         <w:spacing w:before="0" w:line="276" w:lineRule="auto"/>
         <w:contextualSpacing/>
         <w:rPr>
@@ -6100,6 +6210,7 @@
       </w:pPr>
       <w:bookmarkStart w:id="3" w:name="_Toc146883346"/>
       <w:r>
+        <w:lastRenderedPageBreak/>
         <w:t>ВЫВОДЫ</w:t>
       </w:r>
       <w:bookmarkEnd w:id="3"/>
@@ -6218,7 +6329,7 @@
     </w:p>
     <w:p>
       <w:pPr>
-        <w:pStyle w:val="1"/>
+        <w:pStyle w:val="Heading1"/>
         <w:rPr>
           <w:b w:val="0"/>
           <w:bCs w:val="0"/>
@@ -6226,6 +6337,7 @@
       </w:pPr>
       <w:bookmarkStart w:id="4" w:name="_Toc146883347"/>
       <w:r>
+        <w:lastRenderedPageBreak/>
         <w:t>СПИСОК ЛИТЕРАТУРЫ</w:t>
       </w:r>
       <w:bookmarkEnd w:id="4"/>
@@ -6377,7 +6489,7 @@
           <w:szCs w:val="24"/>
           <w:lang w:eastAsia="ru-RU"/>
         </w:rPr>
-        <w:t>– Дата доступа: 2</w:t>
+        <w:t xml:space="preserve">– Дата доступа: </w:t>
       </w:r>
       <w:r>
         <w:rPr>
@@ -6385,7 +6497,7 @@
           <w:szCs w:val="24"/>
           <w:lang w:eastAsia="ru-RU"/>
         </w:rPr>
-        <w:t>1</w:t>
+        <w:t>10</w:t>
       </w:r>
       <w:r>
         <w:rPr>
@@ -6393,7 +6505,7 @@
           <w:szCs w:val="24"/>
           <w:lang w:eastAsia="ru-RU"/>
         </w:rPr>
-        <w:t>.0</w:t>
+        <w:t>.</w:t>
       </w:r>
       <w:r>
         <w:rPr>
@@ -6401,7 +6513,7 @@
           <w:szCs w:val="24"/>
           <w:lang w:eastAsia="ru-RU"/>
         </w:rPr>
-        <w:t>9</w:t>
+        <w:t>10</w:t>
       </w:r>
       <w:r>
         <w:rPr>
@@ -6461,7 +6573,7 @@
     <w:sdtContent>
       <w:p>
         <w:pPr>
-          <w:pStyle w:val="a8"/>
+          <w:pStyle w:val="Footer"/>
           <w:jc w:val="right"/>
           <w:rPr>
             <w:sz w:val="28"/>
@@ -8413,7 +8525,7 @@
     <w:lsdException w:name="Unresolved Mention" w:semiHidden="1" w:unhideWhenUsed="1"/>
     <w:lsdException w:name="Smart Link" w:semiHidden="1" w:unhideWhenUsed="1"/>
   </w:latentStyles>
-  <w:style w:type="paragraph" w:default="1" w:styleId="a">
+  <w:style w:type="paragraph" w:default="1" w:styleId="Normal">
     <w:name w:val="Normal"/>
     <w:qFormat/>
     <w:rsid w:val="009C373A"/>
@@ -8422,9 +8534,9 @@
       <w:lang w:val="ru-RU"/>
     </w:rPr>
   </w:style>
-  <w:style w:type="paragraph" w:styleId="1">
+  <w:style w:type="paragraph" w:styleId="Heading1">
     <w:name w:val="heading 1"/>
-    <w:basedOn w:val="a"/>
+    <w:basedOn w:val="Normal"/>
     <w:uiPriority w:val="9"/>
     <w:qFormat/>
     <w:pPr>
@@ -8440,13 +8552,13 @@
       <w:szCs w:val="32"/>
     </w:rPr>
   </w:style>
-  <w:style w:type="character" w:default="1" w:styleId="a0">
+  <w:style w:type="character" w:default="1" w:styleId="DefaultParagraphFont">
     <w:name w:val="Default Paragraph Font"/>
     <w:uiPriority w:val="1"/>
     <w:semiHidden/>
     <w:unhideWhenUsed/>
   </w:style>
-  <w:style w:type="table" w:default="1" w:styleId="a1">
+  <w:style w:type="table" w:default="1" w:styleId="TableNormal">
     <w:name w:val="Normal Table"/>
     <w:uiPriority w:val="99"/>
     <w:semiHidden/>
@@ -8461,7 +8573,7 @@
       </w:tblCellMar>
     </w:tblPr>
   </w:style>
-  <w:style w:type="numbering" w:default="1" w:styleId="a2">
+  <w:style w:type="numbering" w:default="1" w:styleId="NoList">
     <w:name w:val="No List"/>
     <w:uiPriority w:val="99"/>
     <w:semiHidden/>
@@ -8483,9 +8595,9 @@
       </w:tblCellMar>
     </w:tblPr>
   </w:style>
-  <w:style w:type="paragraph" w:styleId="a3">
+  <w:style w:type="paragraph" w:styleId="BodyText">
     <w:name w:val="Body Text"/>
-    <w:basedOn w:val="a"/>
+    <w:basedOn w:val="Normal"/>
     <w:uiPriority w:val="1"/>
     <w:qFormat/>
     <w:rPr>
@@ -8493,9 +8605,9 @@
       <w:szCs w:val="28"/>
     </w:rPr>
   </w:style>
-  <w:style w:type="paragraph" w:styleId="a4">
+  <w:style w:type="paragraph" w:styleId="ListParagraph">
     <w:name w:val="List Paragraph"/>
-    <w:basedOn w:val="a"/>
+    <w:basedOn w:val="Normal"/>
     <w:uiPriority w:val="1"/>
     <w:qFormat/>
     <w:pPr>
@@ -8505,13 +8617,13 @@
   </w:style>
   <w:style w:type="paragraph" w:customStyle="1" w:styleId="TableParagraph">
     <w:name w:val="Table Paragraph"/>
-    <w:basedOn w:val="a"/>
+    <w:basedOn w:val="Normal"/>
     <w:uiPriority w:val="1"/>
     <w:qFormat/>
   </w:style>
-  <w:style w:type="character" w:styleId="a5">
+  <w:style w:type="character" w:styleId="PlaceholderText">
     <w:name w:val="Placeholder Text"/>
-    <w:basedOn w:val="a0"/>
+    <w:basedOn w:val="DefaultParagraphFont"/>
     <w:uiPriority w:val="99"/>
     <w:semiHidden/>
     <w:rsid w:val="002224C4"/>
@@ -8521,7 +8633,7 @@
   </w:style>
   <w:style w:type="paragraph" w:customStyle="1" w:styleId="paragraph">
     <w:name w:val="paragraph"/>
-    <w:basedOn w:val="a"/>
+    <w:basedOn w:val="Normal"/>
     <w:rsid w:val="00761ADE"/>
     <w:pPr>
       <w:widowControl/>
@@ -8537,23 +8649,23 @@
   </w:style>
   <w:style w:type="character" w:customStyle="1" w:styleId="normaltextrun">
     <w:name w:val="normaltextrun"/>
-    <w:basedOn w:val="a0"/>
+    <w:basedOn w:val="DefaultParagraphFont"/>
     <w:rsid w:val="00761ADE"/>
   </w:style>
   <w:style w:type="character" w:customStyle="1" w:styleId="eop">
     <w:name w:val="eop"/>
-    <w:basedOn w:val="a0"/>
+    <w:basedOn w:val="DefaultParagraphFont"/>
     <w:rsid w:val="00761ADE"/>
   </w:style>
   <w:style w:type="character" w:customStyle="1" w:styleId="tabchar">
     <w:name w:val="tabchar"/>
-    <w:basedOn w:val="a0"/>
+    <w:basedOn w:val="DefaultParagraphFont"/>
     <w:rsid w:val="00761ADE"/>
   </w:style>
-  <w:style w:type="paragraph" w:styleId="a6">
+  <w:style w:type="paragraph" w:styleId="Header">
     <w:name w:val="header"/>
-    <w:basedOn w:val="a"/>
-    <w:link w:val="a7"/>
+    <w:basedOn w:val="Normal"/>
+    <w:link w:val="HeaderChar"/>
     <w:uiPriority w:val="99"/>
     <w:unhideWhenUsed/>
     <w:rsid w:val="00761ADE"/>
@@ -8564,10 +8676,10 @@
       </w:tabs>
     </w:pPr>
   </w:style>
-  <w:style w:type="character" w:customStyle="1" w:styleId="a7">
-    <w:name w:val="Верхний колонтитул Знак"/>
-    <w:basedOn w:val="a0"/>
-    <w:link w:val="a6"/>
+  <w:style w:type="character" w:customStyle="1" w:styleId="HeaderChar">
+    <w:name w:val="Header Char"/>
+    <w:basedOn w:val="DefaultParagraphFont"/>
+    <w:link w:val="Header"/>
     <w:uiPriority w:val="99"/>
     <w:rsid w:val="00761ADE"/>
     <w:rPr>
@@ -8575,10 +8687,10 @@
       <w:lang w:val="ru-RU"/>
     </w:rPr>
   </w:style>
-  <w:style w:type="paragraph" w:styleId="a8">
+  <w:style w:type="paragraph" w:styleId="Footer">
     <w:name w:val="footer"/>
-    <w:basedOn w:val="a"/>
-    <w:link w:val="a9"/>
+    <w:basedOn w:val="Normal"/>
+    <w:link w:val="FooterChar"/>
     <w:uiPriority w:val="99"/>
     <w:unhideWhenUsed/>
     <w:rsid w:val="00761ADE"/>
@@ -8589,10 +8701,10 @@
       </w:tabs>
     </w:pPr>
   </w:style>
-  <w:style w:type="character" w:customStyle="1" w:styleId="a9">
-    <w:name w:val="Нижний колонтитул Знак"/>
-    <w:basedOn w:val="a0"/>
-    <w:link w:val="a8"/>
+  <w:style w:type="character" w:customStyle="1" w:styleId="FooterChar">
+    <w:name w:val="Footer Char"/>
+    <w:basedOn w:val="DefaultParagraphFont"/>
+    <w:link w:val="Footer"/>
     <w:uiPriority w:val="99"/>
     <w:rsid w:val="00761ADE"/>
     <w:rPr>
@@ -8600,10 +8712,10 @@
       <w:lang w:val="ru-RU"/>
     </w:rPr>
   </w:style>
-  <w:style w:type="paragraph" w:styleId="aa">
+  <w:style w:type="paragraph" w:styleId="TOCHeading">
     <w:name w:val="TOC Heading"/>
-    <w:basedOn w:val="1"/>
-    <w:next w:val="a"/>
+    <w:basedOn w:val="Heading1"/>
+    <w:next w:val="Normal"/>
     <w:uiPriority w:val="39"/>
     <w:unhideWhenUsed/>
     <w:qFormat/>
@@ -8627,10 +8739,10 @@
       <w:lang w:val="en-US"/>
     </w:rPr>
   </w:style>
-  <w:style w:type="paragraph" w:styleId="2">
+  <w:style w:type="paragraph" w:styleId="TOC2">
     <w:name w:val="toc 2"/>
-    <w:basedOn w:val="a"/>
-    <w:next w:val="a"/>
+    <w:basedOn w:val="Normal"/>
+    <w:next w:val="Normal"/>
     <w:autoRedefine/>
     <w:uiPriority w:val="39"/>
     <w:unhideWhenUsed/>
@@ -8647,10 +8759,10 @@
       <w:lang w:val="en-US"/>
     </w:rPr>
   </w:style>
-  <w:style w:type="paragraph" w:styleId="10">
+  <w:style w:type="paragraph" w:styleId="TOC1">
     <w:name w:val="toc 1"/>
-    <w:basedOn w:val="a"/>
-    <w:next w:val="a"/>
+    <w:basedOn w:val="Normal"/>
+    <w:next w:val="Normal"/>
     <w:autoRedefine/>
     <w:uiPriority w:val="39"/>
     <w:unhideWhenUsed/>
@@ -8666,10 +8778,10 @@
       <w:lang w:val="en-US"/>
     </w:rPr>
   </w:style>
-  <w:style w:type="paragraph" w:styleId="3">
+  <w:style w:type="paragraph" w:styleId="TOC3">
     <w:name w:val="toc 3"/>
-    <w:basedOn w:val="a"/>
-    <w:next w:val="a"/>
+    <w:basedOn w:val="Normal"/>
+    <w:next w:val="Normal"/>
     <w:autoRedefine/>
     <w:uiPriority w:val="39"/>
     <w:unhideWhenUsed/>
@@ -8687,9 +8799,9 @@
       <w:lang w:val="en-US"/>
     </w:rPr>
   </w:style>
-  <w:style w:type="character" w:styleId="ab">
+  <w:style w:type="character" w:styleId="Hyperlink">
     <w:name w:val="Hyperlink"/>
-    <w:basedOn w:val="a0"/>
+    <w:basedOn w:val="DefaultParagraphFont"/>
     <w:uiPriority w:val="99"/>
     <w:unhideWhenUsed/>
     <w:rsid w:val="001138CC"/>
@@ -8698,9 +8810,9 @@
       <w:u w:val="single"/>
     </w:rPr>
   </w:style>
-  <w:style w:type="character" w:styleId="ac">
+  <w:style w:type="character" w:styleId="UnresolvedMention">
     <w:name w:val="Unresolved Mention"/>
-    <w:basedOn w:val="a0"/>
+    <w:basedOn w:val="DefaultParagraphFont"/>
     <w:uiPriority w:val="99"/>
     <w:semiHidden/>
     <w:unhideWhenUsed/>

</xml_diff>